<commit_message>
mis en place de la page d'accueil
</commit_message>
<xml_diff>
--- a/Fiche de fonctionnalité.docx
+++ b/Fiche de fonctionnalité.docx
@@ -114,114 +114,110 @@
       <w:r>
         <w:t xml:space="preserve"> ayant déjà créer un compte.</w:t>
       </w:r>
+    </w:p>
+    <w:p>
+      <w:r>
+        <w:t xml:space="preserve">Pour le livrable : </w:t>
+      </w:r>
+      <w:r>
+        <w:t xml:space="preserve">Le routeur sera émulé par le biais une </w:t>
+      </w:r>
+      <w:r>
+        <w:t>VM (</w:t>
+      </w:r>
+      <w:proofErr w:type="spellStart"/>
+      <w:r>
+        <w:t>pfsense</w:t>
+      </w:r>
+      <w:proofErr w:type="spellEnd"/>
+      <w:r>
+        <w:t>), le serveur sera héberg</w:t>
+      </w:r>
+      <w:r>
+        <w:t>é</w:t>
+      </w:r>
+      <w:r>
+        <w:t xml:space="preserve"> sur une machine ou </w:t>
+      </w:r>
+      <w:r>
+        <w:t xml:space="preserve">chez </w:t>
+      </w:r>
+      <w:r>
+        <w:t xml:space="preserve">un </w:t>
+      </w:r>
+      <w:r>
+        <w:t>vendeur (OVH) qui sera soit sous linux (donc émulé) soit via Apache (donc héberger sur la machine).</w:t>
+      </w:r>
+    </w:p>
+    <w:p/>
+    <w:p>
+      <w:r>
+        <w:t xml:space="preserve">Le </w:t>
+      </w:r>
+      <w:r>
+        <w:rPr>
+          <w:b/>
+          <w:bCs/>
+        </w:rPr>
+        <w:t xml:space="preserve">projet en </w:t>
+      </w:r>
+      <w:r>
+        <w:rPr>
+          <w:b/>
+          <w:bCs/>
+        </w:rPr>
+        <w:t>développement</w:t>
+      </w:r>
+      <w:r>
+        <w:rPr>
+          <w:b/>
+          <w:bCs/>
+        </w:rPr>
+        <w:t xml:space="preserve"> </w:t>
+      </w:r>
+      <w:r>
+        <w:rPr>
+          <w:b/>
+          <w:bCs/>
+        </w:rPr>
+        <w:t>web</w:t>
+      </w:r>
+      <w:r>
+        <w:t> a pour but de crée un site web où l’utilisateur pourra crée un compte depuis le site et se connecter depuis le site internet et de rechercher les annonces crée par les agents avec l’application.</w:t>
+      </w:r>
+    </w:p>
+    <w:p/>
+    <w:p>
+      <w:r>
+        <w:t>Sur le site web on utilisera de l’HTML5 pour crée les pages principales puis du PHP pour créer les pages personnel (profil) des utilisateurs ainsi que de communiquer avec la base de données, du CSS pour la mise en forme du site (couleur, positionnement, ...) et du JavaScript pour rendre le site responsive et dynamique</w:t>
+      </w:r>
+      <w:r>
+        <w:t xml:space="preserve"> pour faire cela on peut utiliser </w:t>
+      </w:r>
+      <w:proofErr w:type="spellStart"/>
+      <w:r>
+        <w:t>KendoUI</w:t>
+      </w:r>
+      <w:proofErr w:type="spellEnd"/>
+      <w:r>
+        <w:t xml:space="preserve"> qui est un Framework de JavaScript en utilisant la librairie de JQuery.</w:t>
+      </w:r>
+    </w:p>
+    <w:p>
+      <w:r>
+        <w:t xml:space="preserve">Il ne faut pas oublier la sécurité du site pour éviter des pertes de donnée ou même le </w:t>
+      </w:r>
+      <w:r>
+        <w:t>vol</w:t>
+      </w:r>
+      <w:r>
+        <w:t xml:space="preserve"> de compte et </w:t>
+      </w:r>
+      <w:r>
+        <w:t>à</w:t>
+      </w:r>
       <w:bookmarkStart w:id="0" w:name="_GoBack"/>
       <w:bookmarkEnd w:id="0"/>
-    </w:p>
-    <w:p>
-      <w:r>
-        <w:t xml:space="preserve">Pour le livrable : </w:t>
-      </w:r>
-      <w:r>
-        <w:t xml:space="preserve">Le routeur sera émulé par le biais une </w:t>
-      </w:r>
-      <w:r>
-        <w:t>VM (</w:t>
-      </w:r>
-      <w:proofErr w:type="spellStart"/>
-      <w:r>
-        <w:t>pfsense</w:t>
-      </w:r>
-      <w:proofErr w:type="spellEnd"/>
-      <w:r>
-        <w:t>), le serveur sera héberg</w:t>
-      </w:r>
-      <w:r>
-        <w:t>é</w:t>
-      </w:r>
-      <w:r>
-        <w:t xml:space="preserve"> sur une machine ou </w:t>
-      </w:r>
-      <w:r>
-        <w:t xml:space="preserve">chez </w:t>
-      </w:r>
-      <w:r>
-        <w:t xml:space="preserve">un </w:t>
-      </w:r>
-      <w:r>
-        <w:t>vendeur (OVH) qui sera soit sous linux (donc émulé) soit via Apache (donc héberger sur la machine).</w:t>
-      </w:r>
-    </w:p>
-    <w:p/>
-    <w:p>
-      <w:r>
-        <w:t xml:space="preserve">Le </w:t>
-      </w:r>
-      <w:r>
-        <w:rPr>
-          <w:b/>
-          <w:bCs/>
-        </w:rPr>
-        <w:t xml:space="preserve">projet en </w:t>
-      </w:r>
-      <w:r>
-        <w:rPr>
-          <w:b/>
-          <w:bCs/>
-        </w:rPr>
-        <w:t>développement</w:t>
-      </w:r>
-      <w:r>
-        <w:rPr>
-          <w:b/>
-          <w:bCs/>
-        </w:rPr>
-        <w:t xml:space="preserve"> </w:t>
-      </w:r>
-      <w:r>
-        <w:rPr>
-          <w:b/>
-          <w:bCs/>
-        </w:rPr>
-        <w:t>web</w:t>
-      </w:r>
-      <w:r>
-        <w:t> a pour but de crée un site web où l’utilisateur pourra crée un compte depuis le site et se connecter depuis le site internet et de rechercher les annonces crée par les agents avec l’application.</w:t>
-      </w:r>
-    </w:p>
-    <w:p/>
-    <w:p>
-      <w:r>
-        <w:t>Sur le site web on utilisera de l’HTML5 pour crée les pages principales puis du PHP pour créer les pages personnel (profil) des utilisateurs ainsi que de communiquer avec la base de données, du CSS pour la mise en forme du site (couleur, positionnement, ...) et du JavaScript pour rendre le site responsive et dynamique</w:t>
-      </w:r>
-      <w:r>
-        <w:t xml:space="preserve"> pour faire cela on peut utiliser </w:t>
-      </w:r>
-      <w:proofErr w:type="spellStart"/>
-      <w:r>
-        <w:t>KendoUI</w:t>
-      </w:r>
-      <w:proofErr w:type="spellEnd"/>
-      <w:r>
-        <w:t xml:space="preserve"> qui est un Framework de JavaScript en utilisant la librairie de JQuery.</w:t>
-      </w:r>
-    </w:p>
-    <w:p>
-      <w:r>
-        <w:t xml:space="preserve">Il ne faut pas oublier la sécurité du site pour éviter des pertes de donnée ou même le </w:t>
-      </w:r>
-      <w:proofErr w:type="spellStart"/>
-      <w:r>
-        <w:t>vole</w:t>
-      </w:r>
-      <w:proofErr w:type="spellEnd"/>
-      <w:r>
-        <w:t xml:space="preserve"> de compte et </w:t>
-      </w:r>
-      <w:proofErr w:type="spellStart"/>
-      <w:r>
-        <w:t>a</w:t>
-      </w:r>
-      <w:proofErr w:type="spellEnd"/>
       <w:r>
         <w:t xml:space="preserve"> l’extrême la suppression des données de l’entreprise.</w:t>
       </w:r>
@@ -893,6 +889,7 @@
           <w:sz w:val="24"/>
           <w:szCs w:val="24"/>
         </w:rPr>
+        <w:lastRenderedPageBreak/>
         <w:t xml:space="preserve">L’application doit être consulté sur PC, </w:t>
       </w:r>
       <w:r>

</xml_diff>